<commit_message>
Not sure if I saved
</commit_message>
<xml_diff>
--- a/documentation (1).docx
+++ b/documentation (1).docx
@@ -1,6 +1,6 @@
 
 <file path=word/document.xml><?xml version="1.0" encoding="utf-8"?>
-<w:document xmlns:wpc="http://schemas.microsoft.com/office/word/2010/wordprocessingCanvas" xmlns:mc="http://schemas.openxmlformats.org/markup-compatibility/2006" xmlns:o="urn:schemas-microsoft-com:office:office" xmlns:r="http://schemas.openxmlformats.org/officeDocument/2006/relationships" xmlns:m="http://schemas.openxmlformats.org/officeDocument/2006/math" xmlns:v="urn:schemas-microsoft-com:vml" xmlns:wp14="http://schemas.microsoft.com/office/word/2010/wordprocessingDrawing" xmlns:wp="http://schemas.openxmlformats.org/drawingml/2006/wordprocessingDrawing" xmlns:w10="urn:schemas-microsoft-com:office:word" xmlns:w="http://schemas.openxmlformats.org/wordprocessingml/2006/main" xmlns:w14="http://schemas.microsoft.com/office/word/2010/wordml" xmlns:w15="http://schemas.microsoft.com/office/word/2012/wordml" xmlns:wpg="http://schemas.microsoft.com/office/word/2010/wordprocessingGroup" xmlns:wpi="http://schemas.microsoft.com/office/word/2010/wordprocessingInk" xmlns:wne="http://schemas.microsoft.com/office/word/2006/wordml" xmlns:wps="http://schemas.microsoft.com/office/word/2010/wordprocessingShape" mc:Ignorable="w14 w15 wp14">
+<w:document xmlns:wpc="http://schemas.microsoft.com/office/word/2010/wordprocessingCanvas" xmlns:cx="http://schemas.microsoft.com/office/drawing/2014/chartex" xmlns:cx1="http://schemas.microsoft.com/office/drawing/2015/9/8/chartex" xmlns:mc="http://schemas.openxmlformats.org/markup-compatibility/2006" xmlns:o="urn:schemas-microsoft-com:office:office" xmlns:r="http://schemas.openxmlformats.org/officeDocument/2006/relationships" xmlns:m="http://schemas.openxmlformats.org/officeDocument/2006/math" xmlns:v="urn:schemas-microsoft-com:vml" xmlns:wp14="http://schemas.microsoft.com/office/word/2010/wordprocessingDrawing" xmlns:wp="http://schemas.openxmlformats.org/drawingml/2006/wordprocessingDrawing" xmlns:w10="urn:schemas-microsoft-com:office:word" xmlns:w="http://schemas.openxmlformats.org/wordprocessingml/2006/main" xmlns:w14="http://schemas.microsoft.com/office/word/2010/wordml" xmlns:w15="http://schemas.microsoft.com/office/word/2012/wordml" xmlns:w16se="http://schemas.microsoft.com/office/word/2015/wordml/symex" xmlns:wpg="http://schemas.microsoft.com/office/word/2010/wordprocessingGroup" xmlns:wpi="http://schemas.microsoft.com/office/word/2010/wordprocessingInk" xmlns:wne="http://schemas.microsoft.com/office/word/2006/wordml" xmlns:wps="http://schemas.microsoft.com/office/word/2010/wordprocessingShape" mc:Ignorable="w14 w15 w16se wp14">
   <w:body>
     <w:p>
       <w:pPr>
@@ -25,7 +25,7 @@
       <w:r>
         <w:rPr>
           <w:noProof/>
-          <w:lang w:val="en-US"/>
+          <w:lang w:eastAsia="en-NZ"/>
         </w:rPr>
         <w:drawing>
           <wp:inline distT="0" distB="0" distL="0" distR="0">
@@ -195,15 +195,7 @@
         <w:spacing w:line="240" w:lineRule="auto"/>
       </w:pPr>
       <w:r>
-        <w:t xml:space="preserve">While I know </w:t>
-      </w:r>
-      <w:proofErr w:type="spellStart"/>
-      <w:r>
-        <w:t>js</w:t>
-      </w:r>
-      <w:proofErr w:type="spellEnd"/>
-      <w:r>
-        <w:t xml:space="preserve"> well I do not know how to integrate it into HTML as confidently as I would like. While it is definitely something I could easily learn it adds another variable and stress into the mix where I want the only thing to limit my ideas is the stakeholders.</w:t>
+        <w:t>While I know js well I do not know how to integrate it into HTML as confidently as I would like. While it is definitely something I could easily learn it adds another variable and stress into the mix where I want the only thing to limit my ideas is the stakeholders.</w:t>
       </w:r>
     </w:p>
     <w:p>
@@ -237,15 +229,7 @@
         <w:spacing w:line="240" w:lineRule="auto"/>
       </w:pPr>
       <w:r>
-        <w:t xml:space="preserve">Without </w:t>
-      </w:r>
-      <w:proofErr w:type="spellStart"/>
-      <w:r>
-        <w:t>js</w:t>
-      </w:r>
-      <w:proofErr w:type="spellEnd"/>
-      <w:r>
-        <w:t xml:space="preserve"> it cannot be anywhere near as complex or interesting as I would like it to be. And I have not used it in a long time so I would have to relearn most of it.</w:t>
+        <w:t>Without js it cannot be anywhere near as complex or interesting as I would like it to be. And I have not used it in a long time so I would have to relearn most of it.</w:t>
       </w:r>
     </w:p>
     <w:p>
@@ -532,11 +516,9 @@
             <w:tcW w:w="1129" w:type="dxa"/>
           </w:tcPr>
           <w:p>
-            <w:proofErr w:type="spellStart"/>
             <w:r>
               <w:t>Elif</w:t>
             </w:r>
-            <w:proofErr w:type="spellEnd"/>
           </w:p>
         </w:tc>
         <w:tc>
@@ -1066,11 +1048,9 @@
             <w:tcW w:w="1129" w:type="dxa"/>
           </w:tcPr>
           <w:p>
-            <w:proofErr w:type="spellStart"/>
             <w:r>
               <w:t>Dict</w:t>
             </w:r>
-            <w:proofErr w:type="spellEnd"/>
           </w:p>
         </w:tc>
         <w:tc>
@@ -1114,15 +1094,7 @@
           </w:tcPr>
           <w:p>
             <w:r>
-              <w:t xml:space="preserve">2d, 3d </w:t>
-            </w:r>
-            <w:proofErr w:type="spellStart"/>
-            <w:r>
-              <w:t>etc</w:t>
-            </w:r>
-            <w:proofErr w:type="spellEnd"/>
-            <w:r>
-              <w:t xml:space="preserve"> list </w:t>
+              <w:t xml:space="preserve">2d, 3d etc list </w:t>
             </w:r>
           </w:p>
         </w:tc>
@@ -1132,15 +1104,7 @@
           </w:tcPr>
           <w:p>
             <w:r>
-              <w:t>A list with multiple lists inside the list. (</w:t>
-            </w:r>
-            <w:proofErr w:type="gramStart"/>
-            <w:r>
-              <w:t>and</w:t>
-            </w:r>
-            <w:proofErr w:type="gramEnd"/>
-            <w:r>
-              <w:t xml:space="preserve"> potentially multiple lists inside those lists etc.)</w:t>
+              <w:t>A list with multiple lists inside the list. (and potentially multiple lists inside those lists etc.)</w:t>
             </w:r>
           </w:p>
         </w:tc>
@@ -1162,15 +1126,7 @@
           </w:tcPr>
           <w:p>
             <w:r>
-              <w:t>It stores functions in a .</w:t>
-            </w:r>
-            <w:proofErr w:type="spellStart"/>
-            <w:r>
-              <w:t>py</w:t>
-            </w:r>
-            <w:proofErr w:type="spellEnd"/>
-            <w:r>
-              <w:t xml:space="preserve"> file</w:t>
+              <w:t>It stores functions in a .py file</w:t>
             </w:r>
           </w:p>
         </w:tc>
@@ -1316,29 +1272,19 @@
           <w:u w:val="single"/>
         </w:rPr>
       </w:pPr>
-      <w:proofErr w:type="spellStart"/>
       <w:r>
         <w:rPr>
           <w:u w:val="single"/>
         </w:rPr>
         <w:t>PyCharm</w:t>
       </w:r>
-      <w:proofErr w:type="spellEnd"/>
-    </w:p>
-    <w:p>
-      <w:pPr>
-        <w:spacing w:line="240" w:lineRule="auto"/>
-      </w:pPr>
-      <w:r>
-        <w:t xml:space="preserve">Looking at most internet reviews, they don’t really have anything functionally bad to say. </w:t>
-      </w:r>
-      <w:proofErr w:type="gramStart"/>
-      <w:r>
-        <w:t>It’s</w:t>
-      </w:r>
-      <w:proofErr w:type="gramEnd"/>
-      <w:r>
-        <w:t xml:space="preserve"> auto completion is great, it’s file browsing and navigation is superior to everything else, it GUI is great and any modules that are not on your system that you wish to import it can do it for you. </w:t>
+    </w:p>
+    <w:p>
+      <w:pPr>
+        <w:spacing w:line="240" w:lineRule="auto"/>
+      </w:pPr>
+      <w:r>
+        <w:t xml:space="preserve">Looking at most internet reviews, they don’t really have anything functionally bad to say. It’s auto completion is great, it’s file browsing and navigation is superior to everything else, it GUI is great and any modules that are not on your system that you wish to import it can do it for you. </w:t>
       </w:r>
     </w:p>
     <w:p>
@@ -1364,7 +1310,7 @@
       <w:r>
         <w:rPr>
           <w:noProof/>
-          <w:lang w:val="en-US"/>
+          <w:lang w:eastAsia="en-NZ"/>
         </w:rPr>
         <w:drawing>
           <wp:inline distT="0" distB="0" distL="0" distR="0" wp14:anchorId="3FDD9C84" wp14:editId="33CA37B0">
@@ -1476,7 +1422,7 @@
       <w:r>
         <w:rPr>
           <w:noProof/>
-          <w:lang w:val="en-US"/>
+          <w:lang w:eastAsia="en-NZ"/>
         </w:rPr>
         <w:lastRenderedPageBreak/>
         <w:drawing>
@@ -1584,26 +1530,19 @@
           <w:u w:val="single"/>
         </w:rPr>
       </w:pPr>
-      <w:proofErr w:type="spellStart"/>
       <w:r>
         <w:rPr>
           <w:u w:val="single"/>
         </w:rPr>
         <w:t>Spyder</w:t>
       </w:r>
-      <w:proofErr w:type="spellEnd"/>
-    </w:p>
-    <w:p>
-      <w:pPr>
-        <w:spacing w:line="240" w:lineRule="auto"/>
-      </w:pPr>
-      <w:proofErr w:type="spellStart"/>
-      <w:r>
-        <w:t>Spyder</w:t>
-      </w:r>
-      <w:proofErr w:type="spellEnd"/>
-      <w:r>
-        <w:t xml:space="preserve"> uses a powerful library for auto completion called rope. It is free which a must for this project as. It can plot graphs but this will not really be useful for the user but could be useful for path analysis in the maze and easily viewable data on pathways and potential changes to the pathways depending on the stakeholder’s feedback. It works on Linux, Mac and Windows. It is lightweight which is good for our relatively slow school computers. And it is solely designed for python which means it is optimised solely for python.</w:t>
+    </w:p>
+    <w:p>
+      <w:pPr>
+        <w:spacing w:line="240" w:lineRule="auto"/>
+      </w:pPr>
+      <w:r>
+        <w:t>Spyder uses a powerful library for auto completion called rope. It is free which a must for this project as. It can plot graphs but this will not really be useful for the user but could be useful for path analysis in the maze and easily viewable data on pathways and potential changes to the pathways depending on the stakeholder’s feedback. It works on Linux, Mac and Windows. It is lightweight which is good for our relatively slow school computers. And it is solely designed for python which means it is optimised solely for python.</w:t>
       </w:r>
     </w:p>
     <w:p>
@@ -1627,23 +1566,7 @@
         <w:spacing w:line="240" w:lineRule="auto"/>
       </w:pPr>
       <w:r>
-        <w:t xml:space="preserve">One downside was that the </w:t>
-      </w:r>
-      <w:proofErr w:type="spellStart"/>
-      <w:r>
-        <w:t>time.sleep</w:t>
-      </w:r>
-      <w:proofErr w:type="spellEnd"/>
-      <w:r>
-        <w:t xml:space="preserve"> function is not as good as IDLE but that could be because I am running it natively in the program and not in the separate console, and even if that is an issue I can run it in IDLE and code it in </w:t>
-      </w:r>
-      <w:proofErr w:type="spellStart"/>
-      <w:r>
-        <w:t>Spyder</w:t>
-      </w:r>
-      <w:proofErr w:type="spellEnd"/>
-      <w:r>
-        <w:t>. The one last test is if I restart it and it stays on the school computer as every time it restarts it resets the data and if the program is not still on the computer I will not be willing to reinstall it 3 times a week.</w:t>
+        <w:t>One downside was that the time.sleep function is not as good as IDLE but that could be because I am running it natively in the program and not in the separate console, and even if that is an issue I can run it in IDLE and code it in Spyder. The one last test is if I restart it and it stays on the school computer as every time it restarts it resets the data and if the program is not still on the computer I will not be willing to reinstall it 3 times a week.</w:t>
       </w:r>
     </w:p>
     <w:p>
@@ -1724,11 +1647,9 @@
       <w:pPr>
         <w:spacing w:line="240" w:lineRule="auto"/>
       </w:pPr>
-      <w:proofErr w:type="spellStart"/>
       <w:r>
         <w:t>Gitlab</w:t>
       </w:r>
-      <w:proofErr w:type="spellEnd"/>
     </w:p>
     <w:p>
       <w:pPr>
@@ -1767,31 +1688,7 @@
         <w:spacing w:line="240" w:lineRule="auto"/>
       </w:pPr>
       <w:r>
-        <w:t xml:space="preserve">Overall I will be choosing </w:t>
-      </w:r>
-      <w:proofErr w:type="spellStart"/>
-      <w:r>
-        <w:t>Github</w:t>
-      </w:r>
-      <w:proofErr w:type="spellEnd"/>
-      <w:r>
-        <w:t xml:space="preserve"> purely because it is the industry standard, and so I will most likely be using it next year, the UI is better than both </w:t>
-      </w:r>
-      <w:proofErr w:type="spellStart"/>
-      <w:r>
-        <w:t>bitbucket</w:t>
-      </w:r>
-      <w:proofErr w:type="spellEnd"/>
-      <w:r>
-        <w:t xml:space="preserve"> and </w:t>
-      </w:r>
-      <w:proofErr w:type="spellStart"/>
-      <w:r>
-        <w:t>gitlab</w:t>
-      </w:r>
-      <w:proofErr w:type="spellEnd"/>
-      <w:r>
-        <w:t xml:space="preserve"> and this does make me want to use it more. It is industry standard and I will use it next year, the better UI, and industry benchmark in every aspect is just a bonus. </w:t>
+        <w:t xml:space="preserve">Overall I will be choosing Github purely because it is the industry standard, and so I will most likely be using it next year, the UI is better than both bitbucket and gitlab and this does make me want to use it more. It is industry standard and I will use it next year, the better UI, and industry benchmark in every aspect is just a bonus. </w:t>
       </w:r>
     </w:p>
     <w:p>
@@ -1884,13 +1781,8 @@
         <w:spacing w:line="240" w:lineRule="auto"/>
       </w:pPr>
       <w:r>
-        <w:t xml:space="preserve">Mr </w:t>
-      </w:r>
-      <w:proofErr w:type="spellStart"/>
-      <w:r>
-        <w:t>Ny</w:t>
-      </w:r>
-      <w:proofErr w:type="spellEnd"/>
+        <w:t>Mr Ny</w:t>
+      </w:r>
     </w:p>
     <w:p>
       <w:pPr>
@@ -2014,13 +1906,8 @@
         <w:spacing w:line="240" w:lineRule="auto"/>
       </w:pPr>
       <w:r>
-        <w:t xml:space="preserve">Ensuring the monitor is directly in front of me to not twist my neck </w:t>
-      </w:r>
-      <w:proofErr w:type="spellStart"/>
-      <w:r>
-        <w:t>unessecerily</w:t>
-      </w:r>
-      <w:proofErr w:type="spellEnd"/>
+        <w:t>Ensuring the monitor is directly in front of me to not twist my neck unessecerily</w:t>
+      </w:r>
     </w:p>
     <w:p>
       <w:pPr>
@@ -2663,13 +2550,8 @@
         <w:spacing w:line="240" w:lineRule="auto"/>
       </w:pPr>
       <w:r>
-        <w:t xml:space="preserve">Training with backwards </w:t>
-      </w:r>
-      <w:proofErr w:type="spellStart"/>
-      <w:r>
-        <w:t>calc</w:t>
-      </w:r>
-      <w:proofErr w:type="spellEnd"/>
+        <w:t>Training with backwards calc</w:t>
+      </w:r>
       <w:r>
         <w:t xml:space="preserve"> (10-20 hours, total guess)</w:t>
       </w:r>
@@ -2770,7 +2652,7 @@
       <w:r>
         <w:rPr>
           <w:noProof/>
-          <w:lang w:val="en-US"/>
+          <w:lang w:eastAsia="en-NZ"/>
         </w:rPr>
         <w:drawing>
           <wp:inline distT="0" distB="0" distL="0" distR="0">
@@ -2921,7 +2803,7 @@
       <w:r>
         <w:rPr>
           <w:noProof/>
-          <w:lang w:val="en-US"/>
+          <w:lang w:eastAsia="en-NZ"/>
         </w:rPr>
         <w:drawing>
           <wp:inline distT="0" distB="0" distL="0" distR="0">
@@ -2980,45 +2862,24 @@
       <w:pPr>
         <w:spacing w:line="240" w:lineRule="auto"/>
       </w:pPr>
-      <w:proofErr w:type="spellStart"/>
-      <w:r>
-        <w:t>Ashan’s</w:t>
-      </w:r>
-      <w:proofErr w:type="spellEnd"/>
-      <w:r>
-        <w:t xml:space="preserve"> feedback</w:t>
-      </w:r>
-    </w:p>
-    <w:p>
-      <w:pPr>
-        <w:spacing w:line="240" w:lineRule="auto"/>
-      </w:pPr>
-      <w:r>
-        <w:t xml:space="preserve">1a. </w:t>
-      </w:r>
-      <w:proofErr w:type="gramStart"/>
-      <w:r>
-        <w:t>It’s</w:t>
-      </w:r>
-      <w:proofErr w:type="gramEnd"/>
-      <w:r>
-        <w:t xml:space="preserve"> simple, that it goes from the search and it stays in the same window, once you click it because it is the same window it is less confusing.</w:t>
-      </w:r>
-    </w:p>
-    <w:p>
-      <w:pPr>
-        <w:spacing w:line="240" w:lineRule="auto"/>
-      </w:pPr>
-      <w:r>
-        <w:t xml:space="preserve">1b. </w:t>
-      </w:r>
-      <w:proofErr w:type="gramStart"/>
-      <w:r>
-        <w:t>Too</w:t>
-      </w:r>
-      <w:proofErr w:type="gramEnd"/>
-      <w:r>
-        <w:t xml:space="preserve"> complicated, doesn’t follow regular heuristic.</w:t>
+      <w:r>
+        <w:t>Ashan’s feedback</w:t>
+      </w:r>
+    </w:p>
+    <w:p>
+      <w:pPr>
+        <w:spacing w:line="240" w:lineRule="auto"/>
+      </w:pPr>
+      <w:r>
+        <w:t>1a. It’s simple, that it goes from the search and it stays in the same window, once you click it because it is the same window it is less confusing.</w:t>
+      </w:r>
+    </w:p>
+    <w:p>
+      <w:pPr>
+        <w:spacing w:line="240" w:lineRule="auto"/>
+      </w:pPr>
+      <w:r>
+        <w:t>1b. Too complicated, doesn’t follow regular heuristic.</w:t>
       </w:r>
     </w:p>
     <w:p>
@@ -3034,38 +2895,20 @@
         <w:spacing w:line="240" w:lineRule="auto"/>
       </w:pPr>
       <w:r>
-        <w:t xml:space="preserve">3. Absolutely no, it looks </w:t>
-      </w:r>
-      <w:proofErr w:type="spellStart"/>
-      <w:r>
-        <w:t>discostang</w:t>
-      </w:r>
-      <w:proofErr w:type="spellEnd"/>
-      <w:r>
-        <w:t>.</w:t>
-      </w:r>
-    </w:p>
-    <w:p>
-      <w:pPr>
-        <w:spacing w:line="240" w:lineRule="auto"/>
-      </w:pPr>
-    </w:p>
-    <w:p>
-      <w:pPr>
-        <w:spacing w:line="240" w:lineRule="auto"/>
-      </w:pPr>
-      <w:r>
-        <w:t xml:space="preserve">Mr </w:t>
-      </w:r>
-      <w:proofErr w:type="spellStart"/>
-      <w:proofErr w:type="gramStart"/>
-      <w:r>
-        <w:t>Ny’s</w:t>
-      </w:r>
-      <w:proofErr w:type="spellEnd"/>
-      <w:proofErr w:type="gramEnd"/>
-      <w:r>
-        <w:t xml:space="preserve"> feedback</w:t>
+        <w:t>3. Absolutely no, it looks discostang.</w:t>
+      </w:r>
+    </w:p>
+    <w:p>
+      <w:pPr>
+        <w:spacing w:line="240" w:lineRule="auto"/>
+      </w:pPr>
+    </w:p>
+    <w:p>
+      <w:pPr>
+        <w:spacing w:line="240" w:lineRule="auto"/>
+      </w:pPr>
+      <w:r>
+        <w:t>Mr Ny’s feedback</w:t>
       </w:r>
     </w:p>
     <w:p>
@@ -3083,7 +2926,7 @@
       <w:r>
         <w:rPr>
           <w:noProof/>
-          <w:lang w:val="en-US"/>
+          <w:lang w:eastAsia="en-NZ"/>
         </w:rPr>
         <w:lastRenderedPageBreak/>
         <w:drawing>
@@ -3350,7 +3193,7 @@
       <w:r>
         <w:rPr>
           <w:noProof/>
-          <w:lang w:val="en-US"/>
+          <w:lang w:eastAsia="en-NZ"/>
         </w:rPr>
         <w:drawing>
           <wp:anchor distT="0" distB="0" distL="114300" distR="114300" simplePos="0" relativeHeight="251659264" behindDoc="1" locked="0" layoutInCell="1" allowOverlap="1">
@@ -3617,7 +3460,7 @@
       <w:r>
         <w:rPr>
           <w:noProof/>
-          <w:lang w:val="en-US"/>
+          <w:lang w:eastAsia="en-NZ"/>
         </w:rPr>
         <w:drawing>
           <wp:anchor distT="0" distB="0" distL="114300" distR="114300" simplePos="0" relativeHeight="251660288" behindDoc="1" locked="0" layoutInCell="1" allowOverlap="1">
@@ -3874,7 +3717,7 @@
       <w:r>
         <w:rPr>
           <w:noProof/>
-          <w:lang w:val="en-US"/>
+          <w:lang w:eastAsia="en-NZ"/>
         </w:rPr>
         <w:drawing>
           <wp:anchor distT="0" distB="0" distL="114300" distR="114300" simplePos="0" relativeHeight="251661312" behindDoc="1" locked="0" layoutInCell="1" allowOverlap="1">
@@ -4114,17 +3957,7 @@
         <w:spacing w:line="240" w:lineRule="auto"/>
       </w:pPr>
       <w:r>
-        <w:t xml:space="preserve">Mr </w:t>
-      </w:r>
-      <w:proofErr w:type="spellStart"/>
-      <w:proofErr w:type="gramStart"/>
-      <w:r>
-        <w:t>Ny’s</w:t>
-      </w:r>
-      <w:proofErr w:type="spellEnd"/>
-      <w:proofErr w:type="gramEnd"/>
-      <w:r>
-        <w:t xml:space="preserve"> feedback</w:t>
+        <w:t>Mr Ny’s feedback</w:t>
       </w:r>
     </w:p>
     <w:p>
@@ -4158,15 +3991,7 @@
         <w:t>2.</w:t>
       </w:r>
       <w:r>
-        <w:t xml:space="preserve"> </w:t>
-      </w:r>
-      <w:proofErr w:type="gramStart"/>
-      <w:r>
-        <w:t>this</w:t>
-      </w:r>
-      <w:proofErr w:type="gramEnd"/>
-      <w:r>
-        <w:t xml:space="preserve"> is clearer, makes it easier for the user</w:t>
+        <w:t xml:space="preserve"> this is clearer, makes it easier for the user</w:t>
       </w:r>
     </w:p>
     <w:p>
@@ -4177,36 +4002,20 @@
         <w:t>3.</w:t>
       </w:r>
       <w:r>
-        <w:t xml:space="preserve"> </w:t>
-      </w:r>
-      <w:proofErr w:type="gramStart"/>
-      <w:r>
-        <w:t>try</w:t>
-      </w:r>
-      <w:proofErr w:type="gramEnd"/>
-      <w:r>
-        <w:t xml:space="preserve"> to avoid multiple frames</w:t>
-      </w:r>
-    </w:p>
-    <w:p>
-      <w:pPr>
-        <w:spacing w:line="240" w:lineRule="auto"/>
-      </w:pPr>
-    </w:p>
-    <w:p>
-      <w:pPr>
-        <w:spacing w:line="240" w:lineRule="auto"/>
-      </w:pPr>
-      <w:r>
-        <w:t xml:space="preserve">As both user have indicated a liking to 2. I will do the development suggested by </w:t>
-      </w:r>
-      <w:proofErr w:type="spellStart"/>
-      <w:r>
-        <w:t>Ashan</w:t>
-      </w:r>
-      <w:proofErr w:type="spellEnd"/>
-      <w:r>
-        <w:t>. And the system where you can rate a searched movie.</w:t>
+        <w:t xml:space="preserve"> try to avoid multiple frames</w:t>
+      </w:r>
+    </w:p>
+    <w:p>
+      <w:pPr>
+        <w:spacing w:line="240" w:lineRule="auto"/>
+      </w:pPr>
+    </w:p>
+    <w:p>
+      <w:pPr>
+        <w:spacing w:line="240" w:lineRule="auto"/>
+      </w:pPr>
+      <w:r>
+        <w:t>As both user have indicated a liking to 2. I will do the development suggested by Ashan. And the system where you can rate a searched movie.</w:t>
       </w:r>
     </w:p>
     <w:p>
@@ -4216,7 +4025,7 @@
       <w:r>
         <w:rPr>
           <w:noProof/>
-          <w:lang w:val="en-US"/>
+          <w:lang w:eastAsia="en-NZ"/>
         </w:rPr>
         <w:drawing>
           <wp:inline distT="0" distB="0" distL="0" distR="0">
@@ -4281,36 +4090,18 @@
         <w:spacing w:line="240" w:lineRule="auto"/>
       </w:pPr>
       <w:r>
-        <w:t xml:space="preserve">Feedback: </w:t>
-      </w:r>
-      <w:proofErr w:type="spellStart"/>
-      <w:r>
-        <w:t>Ashan</w:t>
-      </w:r>
-      <w:proofErr w:type="spellEnd"/>
-    </w:p>
-    <w:p>
-      <w:pPr>
-        <w:spacing w:line="240" w:lineRule="auto"/>
-      </w:pPr>
-      <w:r>
-        <w:t xml:space="preserve">Its </w:t>
-      </w:r>
-      <w:proofErr w:type="spellStart"/>
-      <w:r>
-        <w:t>aight</w:t>
-      </w:r>
-      <w:proofErr w:type="spellEnd"/>
-      <w:r>
-        <w:t xml:space="preserve">, search bar with search being the confirm button therefore less clutter. </w:t>
-      </w:r>
-      <w:proofErr w:type="gramStart"/>
-      <w:r>
-        <w:t>Its</w:t>
-      </w:r>
-      <w:proofErr w:type="gramEnd"/>
-      <w:r>
-        <w:t xml:space="preserve"> sweet.</w:t>
+        <w:t>Feedback: Ashan</w:t>
+      </w:r>
+    </w:p>
+    <w:p>
+      <w:pPr>
+        <w:spacing w:line="240" w:lineRule="auto"/>
+      </w:pPr>
+      <w:r>
+        <w:t>Its aight</w:t>
+      </w:r>
+      <w:r>
+        <w:t>, search bar with search being the confirm button therefore less clutter. Its sweet.</w:t>
       </w:r>
     </w:p>
     <w:p>
@@ -4408,7 +4199,7 @@
       <w:r>
         <w:rPr>
           <w:noProof/>
-          <w:lang w:val="en-US"/>
+          <w:lang w:eastAsia="en-NZ"/>
         </w:rPr>
         <w:drawing>
           <wp:anchor distT="0" distB="0" distL="114300" distR="114300" simplePos="0" relativeHeight="251662336" behindDoc="1" locked="0" layoutInCell="1" allowOverlap="1">
@@ -4469,41 +4260,15 @@
         </w:drawing>
       </w:r>
       <w:r>
-        <w:t xml:space="preserve">This was much shorter than expected leading me to believe I have done some of the calculations incorrectly and I will be checking with Mr </w:t>
-      </w:r>
-      <w:proofErr w:type="spellStart"/>
-      <w:proofErr w:type="gramStart"/>
-      <w:r>
-        <w:t>Ny</w:t>
-      </w:r>
-      <w:proofErr w:type="spellEnd"/>
-      <w:proofErr w:type="gramEnd"/>
-      <w:r>
-        <w:t xml:space="preserve"> who provided the set math to do these calculations if these are the correct calculations.</w:t>
-      </w:r>
-    </w:p>
-    <w:p>
-      <w:pPr>
-        <w:spacing w:line="240" w:lineRule="auto"/>
-      </w:pPr>
-      <w:r>
-        <w:t xml:space="preserve">In implementing the set based engine I needed to find the biggest values in my possibility index </w:t>
-      </w:r>
-      <w:proofErr w:type="spellStart"/>
-      <w:r>
-        <w:t>dict</w:t>
-      </w:r>
-      <w:proofErr w:type="spellEnd"/>
-      <w:r>
-        <w:t xml:space="preserve">, so I found </w:t>
-      </w:r>
-      <w:proofErr w:type="spellStart"/>
-      <w:r>
-        <w:t>heapq</w:t>
-      </w:r>
-      <w:proofErr w:type="spellEnd"/>
-      <w:r>
-        <w:t xml:space="preserve"> </w:t>
+        <w:t>This was much shorter than expected leading me to believe I have done some of the calculations incorrectly and I will be checking with Mr Ny who provided the set math to do these calculations if these are the correct calculations.</w:t>
+      </w:r>
+    </w:p>
+    <w:p>
+      <w:pPr>
+        <w:spacing w:line="240" w:lineRule="auto"/>
+      </w:pPr>
+      <w:r>
+        <w:t xml:space="preserve">In implementing the set based engine I needed to find the biggest values in my possibility index dict, so I found heapq </w:t>
       </w:r>
       <w:hyperlink r:id="rId19" w:history="1">
         <w:r>
@@ -4568,15 +4333,7 @@
         <w:spacing w:line="240" w:lineRule="auto"/>
       </w:pPr>
       <w:r>
-        <w:t xml:space="preserve">Then after finding out it took far too long to sort the entire dictionary, I just decided to make it a </w:t>
-      </w:r>
-      <w:proofErr w:type="spellStart"/>
-      <w:r>
-        <w:t>tupled</w:t>
-      </w:r>
-      <w:proofErr w:type="spellEnd"/>
-      <w:r>
-        <w:t xml:space="preserve"> list in which I imported operator to sort with a select tuple part found from. </w:t>
+        <w:t xml:space="preserve">Then after finding out it took far too long to sort the entire dictionary, I just decided to make it a tupled list in which I imported operator to sort with a select tuple part found from. </w:t>
       </w:r>
       <w:hyperlink r:id="rId22" w:history="1">
         <w:r>
@@ -4613,11 +4370,25 @@
       <w:r>
         <w:t>Stakeholder feedback is needed however, and suggestions will probably be appreciated as there could be a more effective way of doing these ratings.</w:t>
       </w:r>
-    </w:p>
-    <w:p>
-      <w:pPr>
-        <w:spacing w:line="240" w:lineRule="auto"/>
-      </w:pPr>
+      <w:r>
+        <w:t xml:space="preserve"> I also need to figure out how to display the movies.</w:t>
+      </w:r>
+    </w:p>
+    <w:p>
+      <w:pPr>
+        <w:spacing w:line="240" w:lineRule="auto"/>
+      </w:pPr>
+      <w:r>
+        <w:t>Ashan</w:t>
+      </w:r>
+    </w:p>
+    <w:p>
+      <w:pPr>
+        <w:spacing w:line="240" w:lineRule="auto"/>
+      </w:pPr>
+      <w:r>
+        <w:t>Percentages is much better than pure indexes</w:t>
+      </w:r>
       <w:bookmarkStart w:id="0" w:name="_GoBack"/>
       <w:bookmarkEnd w:id="0"/>
     </w:p>
@@ -4626,6 +4397,78 @@
         <w:spacing w:line="240" w:lineRule="auto"/>
       </w:pPr>
       <w:r>
+        <w:t>The current simple labels are good for now, I don’t care about fancy formatting</w:t>
+      </w:r>
+    </w:p>
+    <w:p>
+      <w:pPr>
+        <w:spacing w:line="240" w:lineRule="auto"/>
+      </w:pPr>
+    </w:p>
+    <w:p>
+      <w:pPr>
+        <w:spacing w:line="240" w:lineRule="auto"/>
+      </w:pPr>
+      <w:r>
+        <w:t>Mr Ny</w:t>
+      </w:r>
+    </w:p>
+    <w:p>
+      <w:pPr>
+        <w:spacing w:line="240" w:lineRule="auto"/>
+      </w:pPr>
+      <w:r>
+        <w:t>I don’t want pure indexes, try it</w:t>
+      </w:r>
+    </w:p>
+    <w:p>
+      <w:pPr>
+        <w:spacing w:line="240" w:lineRule="auto"/>
+      </w:pPr>
+      <w:r>
+        <w:t>It is just a prototype, don’t go overboard now.</w:t>
+      </w:r>
+    </w:p>
+    <w:p>
+      <w:pPr>
+        <w:spacing w:line="240" w:lineRule="auto"/>
+      </w:pPr>
+    </w:p>
+    <w:p>
+      <w:pPr>
+        <w:spacing w:line="240" w:lineRule="auto"/>
+      </w:pPr>
+      <w:r>
+        <w:t>I also need feedback on how many search results to display.</w:t>
+      </w:r>
+    </w:p>
+    <w:p>
+      <w:pPr>
+        <w:spacing w:line="240" w:lineRule="auto"/>
+      </w:pPr>
+      <w:r>
+        <w:t>Ashan</w:t>
+      </w:r>
+    </w:p>
+    <w:p>
+      <w:pPr>
+        <w:spacing w:line="240" w:lineRule="auto"/>
+      </w:pPr>
+      <w:r>
+        <w:t>Display the most relevant ones, top ten maybe.</w:t>
+      </w:r>
+    </w:p>
+    <w:p>
+      <w:pPr>
+        <w:spacing w:line="240" w:lineRule="auto"/>
+      </w:pPr>
+    </w:p>
+    <w:p>
+      <w:pPr>
+        <w:spacing w:line="240" w:lineRule="auto"/>
+      </w:pPr>
+      <w:r>
+        <w:lastRenderedPageBreak/>
         <w:t xml:space="preserve"> </w:t>
       </w:r>
     </w:p>
@@ -4645,7 +4488,7 @@
 </file>
 
 <file path=word/endnotes.xml><?xml version="1.0" encoding="utf-8"?>
-<w:endnotes xmlns:wpc="http://schemas.microsoft.com/office/word/2010/wordprocessingCanvas" xmlns:mc="http://schemas.openxmlformats.org/markup-compatibility/2006" xmlns:o="urn:schemas-microsoft-com:office:office" xmlns:r="http://schemas.openxmlformats.org/officeDocument/2006/relationships" xmlns:m="http://schemas.openxmlformats.org/officeDocument/2006/math" xmlns:v="urn:schemas-microsoft-com:vml" xmlns:wp14="http://schemas.microsoft.com/office/word/2010/wordprocessingDrawing" xmlns:wp="http://schemas.openxmlformats.org/drawingml/2006/wordprocessingDrawing" xmlns:w10="urn:schemas-microsoft-com:office:word" xmlns:w="http://schemas.openxmlformats.org/wordprocessingml/2006/main" xmlns:w14="http://schemas.microsoft.com/office/word/2010/wordml" xmlns:w15="http://schemas.microsoft.com/office/word/2012/wordml" xmlns:wpg="http://schemas.microsoft.com/office/word/2010/wordprocessingGroup" xmlns:wpi="http://schemas.microsoft.com/office/word/2010/wordprocessingInk" xmlns:wne="http://schemas.microsoft.com/office/word/2006/wordml" xmlns:wps="http://schemas.microsoft.com/office/word/2010/wordprocessingShape" mc:Ignorable="w14 w15 wp14">
+<w:endnotes xmlns:wpc="http://schemas.microsoft.com/office/word/2010/wordprocessingCanvas" xmlns:cx="http://schemas.microsoft.com/office/drawing/2014/chartex" xmlns:cx1="http://schemas.microsoft.com/office/drawing/2015/9/8/chartex" xmlns:mc="http://schemas.openxmlformats.org/markup-compatibility/2006" xmlns:o="urn:schemas-microsoft-com:office:office" xmlns:r="http://schemas.openxmlformats.org/officeDocument/2006/relationships" xmlns:m="http://schemas.openxmlformats.org/officeDocument/2006/math" xmlns:v="urn:schemas-microsoft-com:vml" xmlns:wp14="http://schemas.microsoft.com/office/word/2010/wordprocessingDrawing" xmlns:wp="http://schemas.openxmlformats.org/drawingml/2006/wordprocessingDrawing" xmlns:w10="urn:schemas-microsoft-com:office:word" xmlns:w="http://schemas.openxmlformats.org/wordprocessingml/2006/main" xmlns:w14="http://schemas.microsoft.com/office/word/2010/wordml" xmlns:w15="http://schemas.microsoft.com/office/word/2012/wordml" xmlns:w16se="http://schemas.microsoft.com/office/word/2015/wordml/symex" xmlns:wpg="http://schemas.microsoft.com/office/word/2010/wordprocessingGroup" xmlns:wpi="http://schemas.microsoft.com/office/word/2010/wordprocessingInk" xmlns:wne="http://schemas.microsoft.com/office/word/2006/wordml" xmlns:wps="http://schemas.microsoft.com/office/word/2010/wordprocessingShape" mc:Ignorable="w14 w15 w16se wp14">
   <w:endnote w:type="separator" w:id="-1">
     <w:p>
       <w:pPr>
@@ -4670,7 +4513,7 @@
 </file>
 
 <file path=word/footnotes.xml><?xml version="1.0" encoding="utf-8"?>
-<w:footnotes xmlns:wpc="http://schemas.microsoft.com/office/word/2010/wordprocessingCanvas" xmlns:mc="http://schemas.openxmlformats.org/markup-compatibility/2006" xmlns:o="urn:schemas-microsoft-com:office:office" xmlns:r="http://schemas.openxmlformats.org/officeDocument/2006/relationships" xmlns:m="http://schemas.openxmlformats.org/officeDocument/2006/math" xmlns:v="urn:schemas-microsoft-com:vml" xmlns:wp14="http://schemas.microsoft.com/office/word/2010/wordprocessingDrawing" xmlns:wp="http://schemas.openxmlformats.org/drawingml/2006/wordprocessingDrawing" xmlns:w10="urn:schemas-microsoft-com:office:word" xmlns:w="http://schemas.openxmlformats.org/wordprocessingml/2006/main" xmlns:w14="http://schemas.microsoft.com/office/word/2010/wordml" xmlns:w15="http://schemas.microsoft.com/office/word/2012/wordml" xmlns:wpg="http://schemas.microsoft.com/office/word/2010/wordprocessingGroup" xmlns:wpi="http://schemas.microsoft.com/office/word/2010/wordprocessingInk" xmlns:wne="http://schemas.microsoft.com/office/word/2006/wordml" xmlns:wps="http://schemas.microsoft.com/office/word/2010/wordprocessingShape" mc:Ignorable="w14 w15 wp14">
+<w:footnotes xmlns:wpc="http://schemas.microsoft.com/office/word/2010/wordprocessingCanvas" xmlns:cx="http://schemas.microsoft.com/office/drawing/2014/chartex" xmlns:cx1="http://schemas.microsoft.com/office/drawing/2015/9/8/chartex" xmlns:mc="http://schemas.openxmlformats.org/markup-compatibility/2006" xmlns:o="urn:schemas-microsoft-com:office:office" xmlns:r="http://schemas.openxmlformats.org/officeDocument/2006/relationships" xmlns:m="http://schemas.openxmlformats.org/officeDocument/2006/math" xmlns:v="urn:schemas-microsoft-com:vml" xmlns:wp14="http://schemas.microsoft.com/office/word/2010/wordprocessingDrawing" xmlns:wp="http://schemas.openxmlformats.org/drawingml/2006/wordprocessingDrawing" xmlns:w10="urn:schemas-microsoft-com:office:word" xmlns:w="http://schemas.openxmlformats.org/wordprocessingml/2006/main" xmlns:w14="http://schemas.microsoft.com/office/word/2010/wordml" xmlns:w15="http://schemas.microsoft.com/office/word/2012/wordml" xmlns:w16se="http://schemas.microsoft.com/office/word/2015/wordml/symex" xmlns:wpg="http://schemas.microsoft.com/office/word/2010/wordprocessingGroup" xmlns:wpi="http://schemas.microsoft.com/office/word/2010/wordprocessingInk" xmlns:wne="http://schemas.microsoft.com/office/word/2006/wordml" xmlns:wps="http://schemas.microsoft.com/office/word/2010/wordprocessingShape" mc:Ignorable="w14 w15 w16se wp14">
   <w:footnote w:type="separator" w:id="-1">
     <w:p>
       <w:pPr>
@@ -4749,7 +4592,7 @@
 </file>
 
 <file path=word/numbering.xml><?xml version="1.0" encoding="utf-8"?>
-<w:numbering xmlns:wpc="http://schemas.microsoft.com/office/word/2010/wordprocessingCanvas" xmlns:mc="http://schemas.openxmlformats.org/markup-compatibility/2006" xmlns:o="urn:schemas-microsoft-com:office:office" xmlns:r="http://schemas.openxmlformats.org/officeDocument/2006/relationships" xmlns:m="http://schemas.openxmlformats.org/officeDocument/2006/math" xmlns:v="urn:schemas-microsoft-com:vml" xmlns:wp14="http://schemas.microsoft.com/office/word/2010/wordprocessingDrawing" xmlns:wp="http://schemas.openxmlformats.org/drawingml/2006/wordprocessingDrawing" xmlns:w10="urn:schemas-microsoft-com:office:word" xmlns:w="http://schemas.openxmlformats.org/wordprocessingml/2006/main" xmlns:w14="http://schemas.microsoft.com/office/word/2010/wordml" xmlns:w15="http://schemas.microsoft.com/office/word/2012/wordml" xmlns:wpg="http://schemas.microsoft.com/office/word/2010/wordprocessingGroup" xmlns:wpi="http://schemas.microsoft.com/office/word/2010/wordprocessingInk" xmlns:wne="http://schemas.microsoft.com/office/word/2006/wordml" xmlns:wps="http://schemas.microsoft.com/office/word/2010/wordprocessingShape" mc:Ignorable="w14 w15 wp14">
+<w:numbering xmlns:wpc="http://schemas.microsoft.com/office/word/2010/wordprocessingCanvas" xmlns:cx="http://schemas.microsoft.com/office/drawing/2014/chartex" xmlns:cx1="http://schemas.microsoft.com/office/drawing/2015/9/8/chartex" xmlns:mc="http://schemas.openxmlformats.org/markup-compatibility/2006" xmlns:o="urn:schemas-microsoft-com:office:office" xmlns:r="http://schemas.openxmlformats.org/officeDocument/2006/relationships" xmlns:m="http://schemas.openxmlformats.org/officeDocument/2006/math" xmlns:v="urn:schemas-microsoft-com:vml" xmlns:wp14="http://schemas.microsoft.com/office/word/2010/wordprocessingDrawing" xmlns:wp="http://schemas.openxmlformats.org/drawingml/2006/wordprocessingDrawing" xmlns:w10="urn:schemas-microsoft-com:office:word" xmlns:w="http://schemas.openxmlformats.org/wordprocessingml/2006/main" xmlns:w14="http://schemas.microsoft.com/office/word/2010/wordml" xmlns:w15="http://schemas.microsoft.com/office/word/2012/wordml" xmlns:w16se="http://schemas.microsoft.com/office/word/2015/wordml/symex" xmlns:wpg="http://schemas.microsoft.com/office/word/2010/wordprocessingGroup" xmlns:wpi="http://schemas.microsoft.com/office/word/2010/wordprocessingInk" xmlns:wne="http://schemas.microsoft.com/office/word/2006/wordml" xmlns:wps="http://schemas.microsoft.com/office/word/2010/wordprocessingShape" mc:Ignorable="w14 w15 w16se wp14">
   <w:abstractNum w:abstractNumId="0" w15:restartNumberingAfterBreak="0">
     <w:nsid w:val="01623BE7"/>
     <w:multiLevelType w:val="hybridMultilevel"/>
@@ -6560,7 +6403,7 @@
 </file>
 
 <file path=word/styles.xml><?xml version="1.0" encoding="utf-8"?>
-<w:styles xmlns:mc="http://schemas.openxmlformats.org/markup-compatibility/2006" xmlns:r="http://schemas.openxmlformats.org/officeDocument/2006/relationships" xmlns:w="http://schemas.openxmlformats.org/wordprocessingml/2006/main" xmlns:w14="http://schemas.microsoft.com/office/word/2010/wordml" xmlns:w15="http://schemas.microsoft.com/office/word/2012/wordml" mc:Ignorable="w14 w15">
+<w:styles xmlns:mc="http://schemas.openxmlformats.org/markup-compatibility/2006" xmlns:r="http://schemas.openxmlformats.org/officeDocument/2006/relationships" xmlns:w="http://schemas.openxmlformats.org/wordprocessingml/2006/main" xmlns:w14="http://schemas.microsoft.com/office/word/2010/wordml" xmlns:w15="http://schemas.microsoft.com/office/word/2012/wordml" xmlns:w16se="http://schemas.microsoft.com/office/word/2015/wordml/symex" mc:Ignorable="w14 w15 w16se">
   <w:docDefaults>
     <w:rPrDefault>
       <w:rPr>
@@ -7347,7 +7190,7 @@
 </file>
 
 <file path=customXml/itemProps1.xml><?xml version="1.0" encoding="utf-8"?>
-<ds:datastoreItem xmlns:ds="http://schemas.openxmlformats.org/officeDocument/2006/customXml" ds:itemID="{949D9011-47D4-415C-9D9E-EC478540A187}">
+<ds:datastoreItem xmlns:ds="http://schemas.openxmlformats.org/officeDocument/2006/customXml" ds:itemID="{A7BAF7EE-CA25-4F9C-93EE-B80D8F5DAC37}">
   <ds:schemaRefs>
     <ds:schemaRef ds:uri="http://schemas.openxmlformats.org/officeDocument/2006/bibliography"/>
   </ds:schemaRefs>

</xml_diff>

<commit_message>
making the intial user one with no ratings
</commit_message>
<xml_diff>
--- a/documentation (1).docx
+++ b/documentation (1).docx
@@ -4485,8 +4485,77 @@
       <w:r>
         <w:t xml:space="preserve">The next thing to implement is how to function with an initial user with no ratings. The initial recommendation from Mr Ny was to find the most popular movies, ie using a similarity index of one and finding the most popular movies, my thought is once there is a single rating, use this to find movie recommendations. I will also need to save user ratings in csv files. </w:t>
       </w:r>
+    </w:p>
+    <w:p>
+      <w:pPr>
+        <w:spacing w:line="240" w:lineRule="auto"/>
+      </w:pPr>
+      <w:r>
+        <w:t>As saving ratings will be annoying, I am going to check if the stakeholders want me to start with an initial blank user or select a user from the database, or even login to the system.</w:t>
+      </w:r>
+    </w:p>
+    <w:p>
+      <w:pPr>
+        <w:spacing w:line="240" w:lineRule="auto"/>
+      </w:pPr>
+      <w:r>
+        <w:t>Ashan</w:t>
+      </w:r>
+    </w:p>
+    <w:p>
+      <w:pPr>
+        <w:spacing w:line="240" w:lineRule="auto"/>
+      </w:pPr>
+      <w:r>
+        <w:t>No ratings and start with the recommended movies being the top movies.</w:t>
+      </w:r>
+    </w:p>
+    <w:p>
+      <w:pPr>
+        <w:spacing w:line="240" w:lineRule="auto"/>
+      </w:pPr>
+    </w:p>
+    <w:p>
+      <w:pPr>
+        <w:spacing w:line="240" w:lineRule="auto"/>
+      </w:pPr>
+      <w:r>
+        <w:t>Joel Chu</w:t>
+      </w:r>
+    </w:p>
+    <w:p>
+      <w:pPr>
+        <w:spacing w:line="240" w:lineRule="auto"/>
+      </w:pPr>
+      <w:r>
+        <w:t>Premade or no ratings, I don’t mind.</w:t>
+      </w:r>
+    </w:p>
+    <w:p>
+      <w:pPr>
+        <w:spacing w:line="240" w:lineRule="auto"/>
+      </w:pPr>
+    </w:p>
+    <w:p>
+      <w:pPr>
+        <w:spacing w:line="240" w:lineRule="auto"/>
+      </w:pPr>
+      <w:r>
+        <w:t>Mr Ny</w:t>
+      </w:r>
+    </w:p>
+    <w:p>
+      <w:pPr>
+        <w:spacing w:line="240" w:lineRule="auto"/>
+      </w:pPr>
+      <w:r>
+        <w:t>No ratings.</w:t>
+      </w:r>
       <w:bookmarkStart w:id="0" w:name="_GoBack"/>
       <w:bookmarkEnd w:id="0"/>
+      <w:r>
+        <w:t xml:space="preserve"> </w:t>
+      </w:r>
     </w:p>
     <w:p>
       <w:pPr>
@@ -7211,7 +7280,7 @@
 </file>
 
 <file path=customXml/itemProps1.xml><?xml version="1.0" encoding="utf-8"?>
-<ds:datastoreItem xmlns:ds="http://schemas.openxmlformats.org/officeDocument/2006/customXml" ds:itemID="{19461156-B827-43C1-A70B-B8131B990944}">
+<ds:datastoreItem xmlns:ds="http://schemas.openxmlformats.org/officeDocument/2006/customXml" ds:itemID="{31813DE7-CCC2-4EDC-92CB-5C167CB93E1A}">
   <ds:schemaRefs>
     <ds:schemaRef ds:uri="http://schemas.openxmlformats.org/officeDocument/2006/bibliography"/>
   </ds:schemaRefs>

</xml_diff>

<commit_message>
updating GUI and commenting
</commit_message>
<xml_diff>
--- a/documentation (1).docx
+++ b/documentation (1).docx
@@ -195,15 +195,7 @@
         <w:spacing w:line="240" w:lineRule="auto"/>
       </w:pPr>
       <w:r>
-        <w:t xml:space="preserve">While I know </w:t>
-      </w:r>
-      <w:proofErr w:type="spellStart"/>
-      <w:r>
-        <w:t>js</w:t>
-      </w:r>
-      <w:proofErr w:type="spellEnd"/>
-      <w:r>
-        <w:t xml:space="preserve"> well I do not know how to integrate it into HTML as confidently as I would like. While it is definitely something I could easily learn it adds another variable and stress into the mix where I want the only thing to limit my ideas is the stakeholders.</w:t>
+        <w:t>While I know js well I do not know how to integrate it into HTML as confidently as I would like. While it is definitely something I could easily learn it adds another variable and stress into the mix where I want the only thing to limit my ideas is the stakeholders.</w:t>
       </w:r>
     </w:p>
     <w:p>
@@ -237,15 +229,7 @@
         <w:spacing w:line="240" w:lineRule="auto"/>
       </w:pPr>
       <w:r>
-        <w:t xml:space="preserve">Without </w:t>
-      </w:r>
-      <w:proofErr w:type="spellStart"/>
-      <w:r>
-        <w:t>js</w:t>
-      </w:r>
-      <w:proofErr w:type="spellEnd"/>
-      <w:r>
-        <w:t xml:space="preserve"> it cannot be anywhere near as complex or interesting as I would like it to be. And I have not used it in a long time so I would have to relearn most of it.</w:t>
+        <w:t>Without js it cannot be anywhere near as complex or interesting as I would like it to be. And I have not used it in a long time so I would have to relearn most of it.</w:t>
       </w:r>
     </w:p>
     <w:p>
@@ -532,11 +516,9 @@
             <w:tcW w:w="1129" w:type="dxa"/>
           </w:tcPr>
           <w:p>
-            <w:proofErr w:type="spellStart"/>
             <w:r>
               <w:t>Elif</w:t>
             </w:r>
-            <w:proofErr w:type="spellEnd"/>
           </w:p>
         </w:tc>
         <w:tc>
@@ -1066,11 +1048,9 @@
             <w:tcW w:w="1129" w:type="dxa"/>
           </w:tcPr>
           <w:p>
-            <w:proofErr w:type="spellStart"/>
             <w:r>
               <w:t>Dict</w:t>
             </w:r>
-            <w:proofErr w:type="spellEnd"/>
           </w:p>
         </w:tc>
         <w:tc>
@@ -1114,15 +1094,7 @@
           </w:tcPr>
           <w:p>
             <w:r>
-              <w:t xml:space="preserve">2d, 3d </w:t>
-            </w:r>
-            <w:proofErr w:type="spellStart"/>
-            <w:r>
-              <w:t>etc</w:t>
-            </w:r>
-            <w:proofErr w:type="spellEnd"/>
-            <w:r>
-              <w:t xml:space="preserve"> list </w:t>
+              <w:t xml:space="preserve">2d, 3d etc list </w:t>
             </w:r>
           </w:p>
         </w:tc>
@@ -1132,15 +1104,7 @@
           </w:tcPr>
           <w:p>
             <w:r>
-              <w:t>A list with multiple lists inside the list. (</w:t>
-            </w:r>
-            <w:proofErr w:type="gramStart"/>
-            <w:r>
-              <w:t>and</w:t>
-            </w:r>
-            <w:proofErr w:type="gramEnd"/>
-            <w:r>
-              <w:t xml:space="preserve"> potentially multiple lists inside those lists etc.)</w:t>
+              <w:t>A list with multiple lists inside the list. (and potentially multiple lists inside those lists etc.)</w:t>
             </w:r>
           </w:p>
         </w:tc>
@@ -1162,15 +1126,7 @@
           </w:tcPr>
           <w:p>
             <w:r>
-              <w:t>It stores functions in a .</w:t>
-            </w:r>
-            <w:proofErr w:type="spellStart"/>
-            <w:r>
-              <w:t>py</w:t>
-            </w:r>
-            <w:proofErr w:type="spellEnd"/>
-            <w:r>
-              <w:t xml:space="preserve"> file</w:t>
+              <w:t>It stores functions in a .py file</w:t>
             </w:r>
           </w:p>
         </w:tc>
@@ -1316,29 +1272,19 @@
           <w:u w:val="single"/>
         </w:rPr>
       </w:pPr>
-      <w:proofErr w:type="spellStart"/>
       <w:r>
         <w:rPr>
           <w:u w:val="single"/>
         </w:rPr>
         <w:t>PyCharm</w:t>
       </w:r>
-      <w:proofErr w:type="spellEnd"/>
-    </w:p>
-    <w:p>
-      <w:pPr>
-        <w:spacing w:line="240" w:lineRule="auto"/>
-      </w:pPr>
-      <w:r>
-        <w:t xml:space="preserve">Looking at most internet reviews, they don’t really have anything functionally bad to say. </w:t>
-      </w:r>
-      <w:proofErr w:type="gramStart"/>
-      <w:r>
-        <w:t>It’s</w:t>
-      </w:r>
-      <w:proofErr w:type="gramEnd"/>
-      <w:r>
-        <w:t xml:space="preserve"> auto completion is great, it’s file browsing and navigation is superior to everything else, it GUI is great and any modules that are not on your system that you wish to import it can do it for you. </w:t>
+    </w:p>
+    <w:p>
+      <w:pPr>
+        <w:spacing w:line="240" w:lineRule="auto"/>
+      </w:pPr>
+      <w:r>
+        <w:t xml:space="preserve">Looking at most internet reviews, they don’t really have anything functionally bad to say. It’s auto completion is great, it’s file browsing and navigation is superior to everything else, it GUI is great and any modules that are not on your system that you wish to import it can do it for you. </w:t>
       </w:r>
     </w:p>
     <w:p>
@@ -1584,26 +1530,19 @@
           <w:u w:val="single"/>
         </w:rPr>
       </w:pPr>
-      <w:proofErr w:type="spellStart"/>
       <w:r>
         <w:rPr>
           <w:u w:val="single"/>
         </w:rPr>
         <w:t>Spyder</w:t>
       </w:r>
-      <w:proofErr w:type="spellEnd"/>
-    </w:p>
-    <w:p>
-      <w:pPr>
-        <w:spacing w:line="240" w:lineRule="auto"/>
-      </w:pPr>
-      <w:proofErr w:type="spellStart"/>
-      <w:r>
-        <w:t>Spyder</w:t>
-      </w:r>
-      <w:proofErr w:type="spellEnd"/>
-      <w:r>
-        <w:t xml:space="preserve"> uses a powerful library for auto completion called rope. It is free which a must for this project as. It can plot graphs but this will not really be useful for the user but could be useful for path analysis in the maze and easily viewable data on pathways and potential changes to the pathways depending on the stakeholder’s feedback. It works on Linux, Mac and Windows. It is lightweight which is good for our relatively slow school computers. And it is solely designed for python which means it is optimised solely for python.</w:t>
+    </w:p>
+    <w:p>
+      <w:pPr>
+        <w:spacing w:line="240" w:lineRule="auto"/>
+      </w:pPr>
+      <w:r>
+        <w:t>Spyder uses a powerful library for auto completion called rope. It is free which a must for this project as. It can plot graphs but this will not really be useful for the user but could be useful for path analysis in the maze and easily viewable data on pathways and potential changes to the pathways depending on the stakeholder’s feedback. It works on Linux, Mac and Windows. It is lightweight which is good for our relatively slow school computers. And it is solely designed for python which means it is optimised solely for python.</w:t>
       </w:r>
     </w:p>
     <w:p>
@@ -1627,23 +1566,7 @@
         <w:spacing w:line="240" w:lineRule="auto"/>
       </w:pPr>
       <w:r>
-        <w:t xml:space="preserve">One downside was that the </w:t>
-      </w:r>
-      <w:proofErr w:type="spellStart"/>
-      <w:r>
-        <w:t>time.sleep</w:t>
-      </w:r>
-      <w:proofErr w:type="spellEnd"/>
-      <w:r>
-        <w:t xml:space="preserve"> function is not as good as IDLE but that could be because I am running it natively in the program and not in the separate console, and even if that is an issue I can run it in IDLE and code it in </w:t>
-      </w:r>
-      <w:proofErr w:type="spellStart"/>
-      <w:r>
-        <w:t>Spyder</w:t>
-      </w:r>
-      <w:proofErr w:type="spellEnd"/>
-      <w:r>
-        <w:t>. The one last test is if I restart it and it stays on the school computer as every time it restarts it resets the data and if the program is not still on the computer I will not be willing to reinstall it 3 times a week.</w:t>
+        <w:t>One downside was that the time.sleep function is not as good as IDLE but that could be because I am running it natively in the program and not in the separate console, and even if that is an issue I can run it in IDLE and code it in Spyder. The one last test is if I restart it and it stays on the school computer as every time it restarts it resets the data and if the program is not still on the computer I will not be willing to reinstall it 3 times a week.</w:t>
       </w:r>
     </w:p>
     <w:p>
@@ -1724,11 +1647,9 @@
       <w:pPr>
         <w:spacing w:line="240" w:lineRule="auto"/>
       </w:pPr>
-      <w:proofErr w:type="spellStart"/>
       <w:r>
         <w:t>Gitlab</w:t>
       </w:r>
-      <w:proofErr w:type="spellEnd"/>
     </w:p>
     <w:p>
       <w:pPr>
@@ -1767,31 +1688,7 @@
         <w:spacing w:line="240" w:lineRule="auto"/>
       </w:pPr>
       <w:r>
-        <w:t xml:space="preserve">Overall I will be choosing </w:t>
-      </w:r>
-      <w:proofErr w:type="spellStart"/>
-      <w:r>
-        <w:t>Github</w:t>
-      </w:r>
-      <w:proofErr w:type="spellEnd"/>
-      <w:r>
-        <w:t xml:space="preserve"> purely because it is the industry standard, and so I will most likely be using it next year, the UI is better than both </w:t>
-      </w:r>
-      <w:proofErr w:type="spellStart"/>
-      <w:r>
-        <w:t>bitbucket</w:t>
-      </w:r>
-      <w:proofErr w:type="spellEnd"/>
-      <w:r>
-        <w:t xml:space="preserve"> and </w:t>
-      </w:r>
-      <w:proofErr w:type="spellStart"/>
-      <w:r>
-        <w:t>gitlab</w:t>
-      </w:r>
-      <w:proofErr w:type="spellEnd"/>
-      <w:r>
-        <w:t xml:space="preserve"> and this does make me want to use it more. It is industry standard and I will use it next year, the better UI, and industry benchmark in every aspect is just a bonus. </w:t>
+        <w:t xml:space="preserve">Overall I will be choosing Github purely because it is the industry standard, and so I will most likely be using it next year, the UI is better than both bitbucket and gitlab and this does make me want to use it more. It is industry standard and I will use it next year, the better UI, and industry benchmark in every aspect is just a bonus. </w:t>
       </w:r>
     </w:p>
     <w:p>
@@ -1884,13 +1781,8 @@
         <w:spacing w:line="240" w:lineRule="auto"/>
       </w:pPr>
       <w:r>
-        <w:t xml:space="preserve">Mr </w:t>
-      </w:r>
-      <w:proofErr w:type="spellStart"/>
-      <w:r>
-        <w:t>Ny</w:t>
-      </w:r>
-      <w:proofErr w:type="spellEnd"/>
+        <w:t>Mr Ny</w:t>
+      </w:r>
     </w:p>
     <w:p>
       <w:pPr>
@@ -2014,13 +1906,8 @@
         <w:spacing w:line="240" w:lineRule="auto"/>
       </w:pPr>
       <w:r>
-        <w:t xml:space="preserve">Ensuring the monitor is directly in front of me to not twist my neck </w:t>
-      </w:r>
-      <w:proofErr w:type="spellStart"/>
-      <w:r>
-        <w:t>unessecerily</w:t>
-      </w:r>
-      <w:proofErr w:type="spellEnd"/>
+        <w:t>Ensuring the monitor is directly in front of me to not twist my neck unessecerily</w:t>
+      </w:r>
     </w:p>
     <w:p>
       <w:pPr>
@@ -2663,13 +2550,8 @@
         <w:spacing w:line="240" w:lineRule="auto"/>
       </w:pPr>
       <w:r>
-        <w:t xml:space="preserve">Training with backwards </w:t>
-      </w:r>
-      <w:proofErr w:type="spellStart"/>
-      <w:r>
-        <w:t>calc</w:t>
-      </w:r>
-      <w:proofErr w:type="spellEnd"/>
+        <w:t>Training with backwards calc</w:t>
+      </w:r>
       <w:r>
         <w:t xml:space="preserve"> (10-20 hours, total guess)</w:t>
       </w:r>
@@ -2980,45 +2862,24 @@
       <w:pPr>
         <w:spacing w:line="240" w:lineRule="auto"/>
       </w:pPr>
-      <w:proofErr w:type="spellStart"/>
-      <w:r>
-        <w:t>Ashan’s</w:t>
-      </w:r>
-      <w:proofErr w:type="spellEnd"/>
-      <w:r>
-        <w:t xml:space="preserve"> feedback</w:t>
-      </w:r>
-    </w:p>
-    <w:p>
-      <w:pPr>
-        <w:spacing w:line="240" w:lineRule="auto"/>
-      </w:pPr>
-      <w:r>
-        <w:t xml:space="preserve">1a. </w:t>
-      </w:r>
-      <w:proofErr w:type="gramStart"/>
-      <w:r>
-        <w:t>It’s</w:t>
-      </w:r>
-      <w:proofErr w:type="gramEnd"/>
-      <w:r>
-        <w:t xml:space="preserve"> simple, that it goes from the search and it stays in the same window, once you click it because it is the same window it is less confusing.</w:t>
-      </w:r>
-    </w:p>
-    <w:p>
-      <w:pPr>
-        <w:spacing w:line="240" w:lineRule="auto"/>
-      </w:pPr>
-      <w:r>
-        <w:t xml:space="preserve">1b. </w:t>
-      </w:r>
-      <w:proofErr w:type="gramStart"/>
-      <w:r>
-        <w:t>Too</w:t>
-      </w:r>
-      <w:proofErr w:type="gramEnd"/>
-      <w:r>
-        <w:t xml:space="preserve"> complicated, doesn’t follow regular heuristic.</w:t>
+      <w:r>
+        <w:t>Ashan’s feedback</w:t>
+      </w:r>
+    </w:p>
+    <w:p>
+      <w:pPr>
+        <w:spacing w:line="240" w:lineRule="auto"/>
+      </w:pPr>
+      <w:r>
+        <w:t>1a. It’s simple, that it goes from the search and it stays in the same window, once you click it because it is the same window it is less confusing.</w:t>
+      </w:r>
+    </w:p>
+    <w:p>
+      <w:pPr>
+        <w:spacing w:line="240" w:lineRule="auto"/>
+      </w:pPr>
+      <w:r>
+        <w:t>1b. Too complicated, doesn’t follow regular heuristic.</w:t>
       </w:r>
     </w:p>
     <w:p>
@@ -3034,38 +2895,20 @@
         <w:spacing w:line="240" w:lineRule="auto"/>
       </w:pPr>
       <w:r>
-        <w:t xml:space="preserve">3. Absolutely no, it looks </w:t>
-      </w:r>
-      <w:proofErr w:type="spellStart"/>
-      <w:r>
-        <w:t>discostang</w:t>
-      </w:r>
-      <w:proofErr w:type="spellEnd"/>
-      <w:r>
-        <w:t>.</w:t>
-      </w:r>
-    </w:p>
-    <w:p>
-      <w:pPr>
-        <w:spacing w:line="240" w:lineRule="auto"/>
-      </w:pPr>
-    </w:p>
-    <w:p>
-      <w:pPr>
-        <w:spacing w:line="240" w:lineRule="auto"/>
-      </w:pPr>
-      <w:r>
-        <w:t xml:space="preserve">Mr </w:t>
-      </w:r>
-      <w:proofErr w:type="spellStart"/>
-      <w:proofErr w:type="gramStart"/>
-      <w:r>
-        <w:t>Ny’s</w:t>
-      </w:r>
-      <w:proofErr w:type="spellEnd"/>
-      <w:proofErr w:type="gramEnd"/>
-      <w:r>
-        <w:t xml:space="preserve"> feedback</w:t>
+        <w:t>3. Absolutely no, it looks discostang.</w:t>
+      </w:r>
+    </w:p>
+    <w:p>
+      <w:pPr>
+        <w:spacing w:line="240" w:lineRule="auto"/>
+      </w:pPr>
+    </w:p>
+    <w:p>
+      <w:pPr>
+        <w:spacing w:line="240" w:lineRule="auto"/>
+      </w:pPr>
+      <w:r>
+        <w:t>Mr Ny’s feedback</w:t>
       </w:r>
     </w:p>
     <w:p>
@@ -4114,17 +3957,7 @@
         <w:spacing w:line="240" w:lineRule="auto"/>
       </w:pPr>
       <w:r>
-        <w:t xml:space="preserve">Mr </w:t>
-      </w:r>
-      <w:proofErr w:type="spellStart"/>
-      <w:proofErr w:type="gramStart"/>
-      <w:r>
-        <w:t>Ny’s</w:t>
-      </w:r>
-      <w:proofErr w:type="spellEnd"/>
-      <w:proofErr w:type="gramEnd"/>
-      <w:r>
-        <w:t xml:space="preserve"> feedback</w:t>
+        <w:t>Mr Ny’s feedback</w:t>
       </w:r>
     </w:p>
     <w:p>
@@ -4158,15 +3991,7 @@
         <w:t>2.</w:t>
       </w:r>
       <w:r>
-        <w:t xml:space="preserve"> </w:t>
-      </w:r>
-      <w:proofErr w:type="gramStart"/>
-      <w:r>
-        <w:t>this</w:t>
-      </w:r>
-      <w:proofErr w:type="gramEnd"/>
-      <w:r>
-        <w:t xml:space="preserve"> is clearer, makes it easier for the user</w:t>
+        <w:t xml:space="preserve"> this is clearer, makes it easier for the user</w:t>
       </w:r>
     </w:p>
     <w:p>
@@ -4177,36 +4002,20 @@
         <w:t>3.</w:t>
       </w:r>
       <w:r>
-        <w:t xml:space="preserve"> </w:t>
-      </w:r>
-      <w:proofErr w:type="gramStart"/>
-      <w:r>
-        <w:t>try</w:t>
-      </w:r>
-      <w:proofErr w:type="gramEnd"/>
-      <w:r>
-        <w:t xml:space="preserve"> to avoid multiple frames</w:t>
-      </w:r>
-    </w:p>
-    <w:p>
-      <w:pPr>
-        <w:spacing w:line="240" w:lineRule="auto"/>
-      </w:pPr>
-    </w:p>
-    <w:p>
-      <w:pPr>
-        <w:spacing w:line="240" w:lineRule="auto"/>
-      </w:pPr>
-      <w:r>
-        <w:t xml:space="preserve">As both user have indicated a liking to 2. I will do the development suggested by </w:t>
-      </w:r>
-      <w:proofErr w:type="spellStart"/>
-      <w:r>
-        <w:t>Ashan</w:t>
-      </w:r>
-      <w:proofErr w:type="spellEnd"/>
-      <w:r>
-        <w:t>. And the system where you can rate a searched movie.</w:t>
+        <w:t xml:space="preserve"> try to avoid multiple frames</w:t>
+      </w:r>
+    </w:p>
+    <w:p>
+      <w:pPr>
+        <w:spacing w:line="240" w:lineRule="auto"/>
+      </w:pPr>
+    </w:p>
+    <w:p>
+      <w:pPr>
+        <w:spacing w:line="240" w:lineRule="auto"/>
+      </w:pPr>
+      <w:r>
+        <w:t>As both user have indicated a liking to 2. I will do the development suggested by Ashan. And the system where you can rate a searched movie.</w:t>
       </w:r>
     </w:p>
     <w:p>
@@ -4281,36 +4090,18 @@
         <w:spacing w:line="240" w:lineRule="auto"/>
       </w:pPr>
       <w:r>
-        <w:t xml:space="preserve">Feedback: </w:t>
-      </w:r>
-      <w:proofErr w:type="spellStart"/>
-      <w:r>
-        <w:t>Ashan</w:t>
-      </w:r>
-      <w:proofErr w:type="spellEnd"/>
-    </w:p>
-    <w:p>
-      <w:pPr>
-        <w:spacing w:line="240" w:lineRule="auto"/>
-      </w:pPr>
-      <w:r>
-        <w:t xml:space="preserve">Its </w:t>
-      </w:r>
-      <w:proofErr w:type="spellStart"/>
-      <w:r>
-        <w:t>aight</w:t>
-      </w:r>
-      <w:proofErr w:type="spellEnd"/>
-      <w:r>
-        <w:t xml:space="preserve">, search bar with search being the confirm button therefore less clutter. </w:t>
-      </w:r>
-      <w:proofErr w:type="gramStart"/>
-      <w:r>
-        <w:t>Its</w:t>
-      </w:r>
-      <w:proofErr w:type="gramEnd"/>
-      <w:r>
-        <w:t xml:space="preserve"> sweet.</w:t>
+        <w:t>Feedback: Ashan</w:t>
+      </w:r>
+    </w:p>
+    <w:p>
+      <w:pPr>
+        <w:spacing w:line="240" w:lineRule="auto"/>
+      </w:pPr>
+      <w:r>
+        <w:t>Its aight</w:t>
+      </w:r>
+      <w:r>
+        <w:t>, search bar with search being the confirm button therefore less clutter. Its sweet.</w:t>
       </w:r>
     </w:p>
     <w:p>
@@ -4398,15 +4189,7 @@
         <w:spacing w:line="240" w:lineRule="auto"/>
       </w:pPr>
       <w:r>
-        <w:t xml:space="preserve">After this I decided to implement the set based engine first, just as I really wanted to see if it would work, despite this going against my </w:t>
-      </w:r>
-      <w:proofErr w:type="spellStart"/>
-      <w:r>
-        <w:t>burndown</w:t>
-      </w:r>
-      <w:proofErr w:type="spellEnd"/>
-      <w:r>
-        <w:t xml:space="preserve"> plan. Now that it has been implemented in testing it took a much shorter time than expected, this was with the full 9000 movies and the full 600 users. It only took around 5 seconds.</w:t>
+        <w:t>After this I decided to implement the set based engine first, just as I really wanted to see if it would work, despite this going against my burndown plan. Now that it has been implemented in testing it took a much shorter time than expected, this was with the full 9000 movies and the full 600 users. It only took around 5 seconds.</w:t>
       </w:r>
     </w:p>
     <w:p>
@@ -4477,41 +4260,15 @@
         </w:drawing>
       </w:r>
       <w:r>
-        <w:t xml:space="preserve">This was much shorter than expected leading me to believe I have done some of the calculations incorrectly and I will be checking with Mr </w:t>
-      </w:r>
-      <w:proofErr w:type="spellStart"/>
-      <w:proofErr w:type="gramStart"/>
-      <w:r>
-        <w:t>Ny</w:t>
-      </w:r>
-      <w:proofErr w:type="spellEnd"/>
-      <w:proofErr w:type="gramEnd"/>
-      <w:r>
-        <w:t xml:space="preserve"> who provided the set math to do these calculations if these are the correct calculations.</w:t>
-      </w:r>
-    </w:p>
-    <w:p>
-      <w:pPr>
-        <w:spacing w:line="240" w:lineRule="auto"/>
-      </w:pPr>
-      <w:r>
-        <w:t xml:space="preserve">In implementing the set based engine I needed to find the biggest values in my possibility index </w:t>
-      </w:r>
-      <w:proofErr w:type="spellStart"/>
-      <w:r>
-        <w:t>dict</w:t>
-      </w:r>
-      <w:proofErr w:type="spellEnd"/>
-      <w:r>
-        <w:t xml:space="preserve">, so I found </w:t>
-      </w:r>
-      <w:proofErr w:type="spellStart"/>
-      <w:r>
-        <w:t>heapq</w:t>
-      </w:r>
-      <w:proofErr w:type="spellEnd"/>
-      <w:r>
-        <w:t xml:space="preserve"> </w:t>
+        <w:t>This was much shorter than expected leading me to believe I have done some of the calculations incorrectly and I will be checking with Mr Ny who provided the set math to do these calculations if these are the correct calculations.</w:t>
+      </w:r>
+    </w:p>
+    <w:p>
+      <w:pPr>
+        <w:spacing w:line="240" w:lineRule="auto"/>
+      </w:pPr>
+      <w:r>
+        <w:t xml:space="preserve">In implementing the set based engine I needed to find the biggest values in my possibility index dict, so I found heapq </w:t>
       </w:r>
       <w:hyperlink r:id="rId19" w:history="1">
         <w:r>
@@ -4576,15 +4333,7 @@
         <w:spacing w:line="240" w:lineRule="auto"/>
       </w:pPr>
       <w:r>
-        <w:t xml:space="preserve">Then after finding out it took far too long to sort the entire dictionary, I just decided to make it a </w:t>
-      </w:r>
-      <w:proofErr w:type="spellStart"/>
-      <w:r>
-        <w:t>tupled</w:t>
-      </w:r>
-      <w:proofErr w:type="spellEnd"/>
-      <w:r>
-        <w:t xml:space="preserve"> list in which I imported operator to sort with a select tuple part found from. </w:t>
+        <w:t xml:space="preserve">Then after finding out it took far too long to sort the entire dictionary, I just decided to make it a tupled list in which I imported operator to sort with a select tuple part found from. </w:t>
       </w:r>
       <w:hyperlink r:id="rId22" w:history="1">
         <w:r>
@@ -4629,11 +4378,9 @@
       <w:pPr>
         <w:spacing w:line="240" w:lineRule="auto"/>
       </w:pPr>
-      <w:proofErr w:type="spellStart"/>
       <w:r>
         <w:t>Ashan</w:t>
       </w:r>
-      <w:proofErr w:type="spellEnd"/>
     </w:p>
     <w:p>
       <w:pPr>
@@ -4661,15 +4408,8 @@
         <w:spacing w:line="240" w:lineRule="auto"/>
       </w:pPr>
       <w:r>
-        <w:t xml:space="preserve">Mr </w:t>
-      </w:r>
-      <w:proofErr w:type="spellStart"/>
-      <w:proofErr w:type="gramStart"/>
-      <w:r>
-        <w:t>Ny</w:t>
-      </w:r>
-      <w:proofErr w:type="spellEnd"/>
-      <w:proofErr w:type="gramEnd"/>
+        <w:t>Mr Ny</w:t>
+      </w:r>
     </w:p>
     <w:p>
       <w:pPr>
@@ -4704,11 +4444,9 @@
       <w:pPr>
         <w:spacing w:line="240" w:lineRule="auto"/>
       </w:pPr>
-      <w:proofErr w:type="spellStart"/>
       <w:r>
         <w:t>Ashan</w:t>
       </w:r>
-      <w:proofErr w:type="spellEnd"/>
     </w:p>
     <w:p>
       <w:pPr>
@@ -4745,25 +4483,7 @@
         <w:spacing w:line="240" w:lineRule="auto"/>
       </w:pPr>
       <w:r>
-        <w:t xml:space="preserve">The next thing to implement is how to function with an initial user with no ratings. The initial recommendation from Mr </w:t>
-      </w:r>
-      <w:proofErr w:type="spellStart"/>
-      <w:proofErr w:type="gramStart"/>
-      <w:r>
-        <w:t>Ny</w:t>
-      </w:r>
-      <w:proofErr w:type="spellEnd"/>
-      <w:proofErr w:type="gramEnd"/>
-      <w:r>
-        <w:t xml:space="preserve"> was to find the most popular movies, </w:t>
-      </w:r>
-      <w:proofErr w:type="spellStart"/>
-      <w:r>
-        <w:t>ie</w:t>
-      </w:r>
-      <w:proofErr w:type="spellEnd"/>
-      <w:r>
-        <w:t xml:space="preserve"> using a similarity index of one and finding the most popular movies, my thought is once there is a single rating, use this to find movie recommendations. I will also need to save user ratings in csv files. </w:t>
+        <w:t xml:space="preserve">The next thing to implement is how to function with an initial user with no ratings. The initial recommendation from Mr Ny was to find the most popular movies, ie using a similarity index of one and finding the most popular movies, my thought is once there is a single rating, use this to find movie recommendations. I will also need to save user ratings in csv files. </w:t>
       </w:r>
     </w:p>
     <w:p>
@@ -4778,11 +4498,9 @@
       <w:pPr>
         <w:spacing w:line="240" w:lineRule="auto"/>
       </w:pPr>
-      <w:proofErr w:type="spellStart"/>
       <w:r>
         <w:t>Ashan</w:t>
       </w:r>
-      <w:proofErr w:type="spellEnd"/>
     </w:p>
     <w:p>
       <w:pPr>
@@ -4823,15 +4541,8 @@
         <w:spacing w:line="240" w:lineRule="auto"/>
       </w:pPr>
       <w:r>
-        <w:t xml:space="preserve">Mr </w:t>
-      </w:r>
-      <w:proofErr w:type="spellStart"/>
-      <w:proofErr w:type="gramStart"/>
-      <w:r>
-        <w:t>Ny</w:t>
-      </w:r>
-      <w:proofErr w:type="spellEnd"/>
-      <w:proofErr w:type="gramEnd"/>
+        <w:t>Mr Ny</w:t>
+      </w:r>
     </w:p>
     <w:p>
       <w:pPr>
@@ -4886,15 +4597,7 @@
         <w:t xml:space="preserve">Making it ^3 made it go haywire, as in there was 3 recommendations of 100% and then approximately 50% ratings. </w:t>
       </w:r>
       <w:r>
-        <w:t xml:space="preserve">Now the engine works extremely well, it recommends movies that make sense to me given the ratings I gave it, </w:t>
-      </w:r>
-      <w:proofErr w:type="spellStart"/>
-      <w:r>
-        <w:t>im</w:t>
-      </w:r>
-      <w:proofErr w:type="spellEnd"/>
-      <w:r>
-        <w:t xml:space="preserve"> not entirely sure where to go from here with the set engine.</w:t>
+        <w:t>Now the engine works extremely well, it recommends movies that make sense to me given the ratings I gave it, im not entirely sure where to go from here with the set engine.</w:t>
       </w:r>
     </w:p>
     <w:p>
@@ -4909,73 +4612,99 @@
       <w:pPr>
         <w:spacing w:line="240" w:lineRule="auto"/>
       </w:pPr>
+    </w:p>
+    <w:p>
+      <w:pPr>
+        <w:spacing w:line="240" w:lineRule="auto"/>
+      </w:pPr>
+      <w:r>
+        <w:t>Ashan</w:t>
+      </w:r>
+    </w:p>
+    <w:p>
+      <w:pPr>
+        <w:spacing w:line="240" w:lineRule="auto"/>
+      </w:pPr>
+      <w:r>
+        <w:t>Lose the need for the shell messages.</w:t>
+      </w:r>
+    </w:p>
+    <w:p>
+      <w:pPr>
+        <w:spacing w:line="240" w:lineRule="auto"/>
+      </w:pPr>
+      <w:r>
+        <w:t>After more testing, this just won’t work, there seems to be some delay when there is unfinished processing of the engine.</w:t>
+      </w:r>
+    </w:p>
+    <w:p>
+      <w:pPr>
+        <w:spacing w:line="240" w:lineRule="auto"/>
+      </w:pPr>
+    </w:p>
+    <w:p>
+      <w:pPr>
+        <w:spacing w:line="240" w:lineRule="auto"/>
+      </w:pPr>
+      <w:r>
+        <w:t>Ashan</w:t>
+      </w:r>
+    </w:p>
+    <w:p>
+      <w:pPr>
+        <w:spacing w:line="240" w:lineRule="auto"/>
+      </w:pPr>
+      <w:r>
+        <w:t>Its good how the recommendations change, the recommendations make sense, I would like to know why it recommends certain movies.</w:t>
+      </w:r>
+    </w:p>
+    <w:p>
+      <w:pPr>
+        <w:spacing w:line="240" w:lineRule="auto"/>
+      </w:pPr>
+      <w:r>
+        <w:t xml:space="preserve">I doubt that I will be able to say, you like this therefore you might like this, but maybe I can do this with genres. Which brings me to the next idea of rating possibilities with genre as well. </w:t>
+      </w:r>
+    </w:p>
+    <w:p>
+      <w:pPr>
+        <w:spacing w:line="240" w:lineRule="auto"/>
+      </w:pPr>
+      <w:r>
+        <w:lastRenderedPageBreak/>
+        <w:t>Now that I have created the genre recommendations I am not sure where to go as I have a very solid system of heavy genre weighting at the start as the indexes work best when there is a lot of data, and so as the indexes become more effective the genre weighting fades. To be fair there are still some places that could be worked on, error prevention, GUI niceness, but as this is only a prototype and I am not looking to develop a final product, I might go into neural networks from here on and see if they do a better job than set engines.</w:t>
+      </w:r>
+    </w:p>
+    <w:p>
+      <w:pPr>
+        <w:spacing w:line="240" w:lineRule="auto"/>
+      </w:pPr>
+    </w:p>
+    <w:p>
+      <w:pPr>
+        <w:spacing w:line="240" w:lineRule="auto"/>
+      </w:pPr>
+      <w:r>
+        <w:t>Feedback</w:t>
+      </w:r>
+    </w:p>
+    <w:p>
+      <w:pPr>
+        <w:spacing w:line="240" w:lineRule="auto"/>
+      </w:pPr>
+      <w:r>
+        <w:t>Mr Ny</w:t>
+      </w:r>
+    </w:p>
+    <w:p>
+      <w:pPr>
+        <w:spacing w:line="240" w:lineRule="auto"/>
+      </w:pPr>
+      <w:r>
+        <w:t>Engine is good, solid development there, comment code, polish GUI and use sliders, and show genres, buttons to rate the recommended movies. 5 results for the ratings are good.</w:t>
+      </w:r>
       <w:bookmarkStart w:id="0" w:name="_GoBack"/>
       <w:bookmarkEnd w:id="0"/>
-    </w:p>
-    <w:p>
-      <w:pPr>
-        <w:spacing w:line="240" w:lineRule="auto"/>
-      </w:pPr>
-      <w:proofErr w:type="spellStart"/>
-      <w:r>
-        <w:t>Ashan</w:t>
-      </w:r>
-      <w:proofErr w:type="spellEnd"/>
-    </w:p>
-    <w:p>
-      <w:pPr>
-        <w:spacing w:line="240" w:lineRule="auto"/>
-      </w:pPr>
-      <w:r>
-        <w:t>Lose the need for the shell messages.</w:t>
-      </w:r>
-    </w:p>
-    <w:p>
-      <w:pPr>
-        <w:spacing w:line="240" w:lineRule="auto"/>
-      </w:pPr>
-      <w:r>
-        <w:t>After more testing, this just won’t work, there seems to be some delay when there is unfinished processing of the engine.</w:t>
-      </w:r>
-    </w:p>
-    <w:p>
-      <w:pPr>
-        <w:spacing w:line="240" w:lineRule="auto"/>
-      </w:pPr>
-    </w:p>
-    <w:p>
-      <w:pPr>
-        <w:spacing w:line="240" w:lineRule="auto"/>
-      </w:pPr>
-      <w:proofErr w:type="spellStart"/>
-      <w:r>
-        <w:t>Ashan</w:t>
-      </w:r>
-      <w:proofErr w:type="spellEnd"/>
-    </w:p>
-    <w:p>
-      <w:pPr>
-        <w:spacing w:line="240" w:lineRule="auto"/>
-      </w:pPr>
-      <w:r>
-        <w:t xml:space="preserve">Its good how the recommendations change, the recommendations make sense, </w:t>
-      </w:r>
-      <w:proofErr w:type="gramStart"/>
-      <w:r>
-        <w:t>I</w:t>
-      </w:r>
-      <w:proofErr w:type="gramEnd"/>
-      <w:r>
-        <w:t xml:space="preserve"> would like to know why it recommends certain movies.</w:t>
-      </w:r>
-    </w:p>
-    <w:p>
-      <w:pPr>
-        <w:spacing w:line="240" w:lineRule="auto"/>
-      </w:pPr>
-      <w:r>
-        <w:t xml:space="preserve">I doubt that I will be able to say, you like this therefore you might like this, but maybe I can do this with genres. Which brings me to the next idea of rating possibilities with genre as well. </w:t>
-      </w:r>
     </w:p>
     <w:p>
       <w:pPr>
@@ -7705,7 +7434,7 @@
 </file>
 
 <file path=customXml/itemProps1.xml><?xml version="1.0" encoding="utf-8"?>
-<ds:datastoreItem xmlns:ds="http://schemas.openxmlformats.org/officeDocument/2006/customXml" ds:itemID="{0C1D7C72-44AB-459F-B04D-5E408748FEA6}">
+<ds:datastoreItem xmlns:ds="http://schemas.openxmlformats.org/officeDocument/2006/customXml" ds:itemID="{35EB85CC-D792-40B8-99FF-A266548AB9BF}">
   <ds:schemaRefs>
     <ds:schemaRef ds:uri="http://schemas.openxmlformats.org/officeDocument/2006/bibliography"/>
   </ds:schemaRefs>

</xml_diff>

<commit_message>
percentage update and feedback
</commit_message>
<xml_diff>
--- a/documentation (1).docx
+++ b/documentation (1).docx
@@ -5126,7 +5126,13 @@
         </w:tabs>
       </w:pPr>
       <w:r>
-        <w:t>So that worked, it gives 100% ratings at the start, but that makes sense because there are movies that have only been rated highly and then it progresses to more reasonable percentages from there. I also fixed some hardcoding things using lambda x=1:skajdhflkjshd(x) type functions to use in loops. More feedback needed!!!</w:t>
+        <w:t>So that worked, it gives 100% ratings at the start, but that makes sense because there are movies that have only been rated highly and then it progresses to more reasonable percentages from there. I also fixed some ha</w:t>
+      </w:r>
+      <w:r>
+        <w:t>rdcoding things using lambda x=i</w:t>
+      </w:r>
+      <w:r>
+        <w:t>:skajdhflkjshd(x) type functions to use in loops. More feedback needed!!!</w:t>
       </w:r>
     </w:p>
     <w:p>
@@ -5236,8 +5242,6 @@
       <w:r>
         <w:t>Mr Ny</w:t>
       </w:r>
-      <w:bookmarkStart w:id="0" w:name="_GoBack"/>
-      <w:bookmarkEnd w:id="0"/>
     </w:p>
     <w:p>
       <w:pPr>
@@ -5245,6 +5249,219 @@
           <w:tab w:val="left" w:pos="3990"/>
         </w:tabs>
       </w:pPr>
+      <w:r>
+        <w:t>In a new branch make the genre search a dropdown menu and only 5 of the top results, never 100%.</w:t>
+      </w:r>
+    </w:p>
+    <w:p>
+      <w:pPr>
+        <w:tabs>
+          <w:tab w:val="left" w:pos="3990"/>
+        </w:tabs>
+      </w:pPr>
+    </w:p>
+    <w:p>
+      <w:pPr>
+        <w:tabs>
+          <w:tab w:val="left" w:pos="3990"/>
+        </w:tabs>
+      </w:pPr>
+      <w:r>
+        <w:t>Tim</w:t>
+      </w:r>
+    </w:p>
+    <w:p>
+      <w:pPr>
+        <w:tabs>
+          <w:tab w:val="left" w:pos="3990"/>
+        </w:tabs>
+      </w:pPr>
+      <w:r>
+        <w:t>Make the search button smaller, just rate on the searches too</w:t>
+      </w:r>
+    </w:p>
+    <w:p>
+      <w:pPr>
+        <w:tabs>
+          <w:tab w:val="left" w:pos="3990"/>
+        </w:tabs>
+      </w:pPr>
+    </w:p>
+    <w:p>
+      <w:pPr>
+        <w:tabs>
+          <w:tab w:val="left" w:pos="3990"/>
+        </w:tabs>
+      </w:pPr>
+      <w:r>
+        <w:t>Ok so after having made all of these changes except the dropdown menu, I will make a new branch to do the new menu in</w:t>
+      </w:r>
+      <w:r>
+        <w:t xml:space="preserve"> (or just a v2)</w:t>
+      </w:r>
+      <w:r>
+        <w:t>.</w:t>
+      </w:r>
+      <w:r>
+        <w:t xml:space="preserve"> After having done the dropdown menu, I don’t like the way it fits into the GUI, im wondering if stakeholders have any suggestions.</w:t>
+      </w:r>
+    </w:p>
+    <w:p>
+      <w:pPr>
+        <w:tabs>
+          <w:tab w:val="left" w:pos="3990"/>
+        </w:tabs>
+      </w:pPr>
+    </w:p>
+    <w:p>
+      <w:pPr>
+        <w:tabs>
+          <w:tab w:val="left" w:pos="3990"/>
+        </w:tabs>
+      </w:pPr>
+      <w:r>
+        <w:lastRenderedPageBreak/>
+        <w:t>Tim</w:t>
+      </w:r>
+    </w:p>
+    <w:p>
+      <w:pPr>
+        <w:tabs>
+          <w:tab w:val="left" w:pos="3990"/>
+        </w:tabs>
+      </w:pPr>
+      <w:r>
+        <w:t>Move the genre dropdown up and the movies across and see how it looks.</w:t>
+      </w:r>
+      <w:r>
+        <w:t xml:space="preserve"> Add an All to the Genres.</w:t>
+      </w:r>
+    </w:p>
+    <w:p>
+      <w:pPr>
+        <w:tabs>
+          <w:tab w:val="left" w:pos="3990"/>
+        </w:tabs>
+      </w:pPr>
+    </w:p>
+    <w:p>
+      <w:pPr>
+        <w:tabs>
+          <w:tab w:val="left" w:pos="3990"/>
+        </w:tabs>
+      </w:pPr>
+      <w:r>
+        <w:t>Ashan</w:t>
+      </w:r>
+    </w:p>
+    <w:p>
+      <w:pPr>
+        <w:tabs>
+          <w:tab w:val="left" w:pos="3990"/>
+        </w:tabs>
+      </w:pPr>
+      <w:r>
+        <w:t xml:space="preserve">I don’t like how the rating screen is centred. </w:t>
+      </w:r>
+    </w:p>
+    <w:p>
+      <w:pPr>
+        <w:tabs>
+          <w:tab w:val="left" w:pos="3990"/>
+        </w:tabs>
+      </w:pPr>
+      <w:r>
+        <w:t>I will fix the centring, and then I will move the dropdown. After moving the dropdown, I like it. More feedback needed.</w:t>
+      </w:r>
+    </w:p>
+    <w:p>
+      <w:pPr>
+        <w:tabs>
+          <w:tab w:val="left" w:pos="3990"/>
+        </w:tabs>
+      </w:pPr>
+    </w:p>
+    <w:p>
+      <w:pPr>
+        <w:tabs>
+          <w:tab w:val="left" w:pos="3990"/>
+        </w:tabs>
+      </w:pPr>
+      <w:r>
+        <w:t>Mr Ny</w:t>
+      </w:r>
+    </w:p>
+    <w:p>
+      <w:pPr>
+        <w:tabs>
+          <w:tab w:val="left" w:pos="3990"/>
+        </w:tabs>
+      </w:pPr>
+      <w:r>
+        <w:t>All sh</w:t>
+      </w:r>
+      <w:r>
+        <w:t>ould be at the top. Percentages still aren’t right.</w:t>
+      </w:r>
+    </w:p>
+    <w:p>
+      <w:pPr>
+        <w:tabs>
+          <w:tab w:val="left" w:pos="3990"/>
+        </w:tabs>
+      </w:pPr>
+    </w:p>
+    <w:p>
+      <w:pPr>
+        <w:tabs>
+          <w:tab w:val="left" w:pos="3990"/>
+        </w:tabs>
+      </w:pPr>
+      <w:r>
+        <w:t>Ok, so after finally using math, I made the percentage work. Feedback time.</w:t>
+      </w:r>
+    </w:p>
+    <w:p>
+      <w:pPr>
+        <w:tabs>
+          <w:tab w:val="left" w:pos="3990"/>
+        </w:tabs>
+      </w:pPr>
+      <w:r>
+        <w:t>Mr Ny</w:t>
+      </w:r>
+    </w:p>
+    <w:p>
+      <w:pPr>
+        <w:tabs>
+          <w:tab w:val="left" w:pos="3990"/>
+        </w:tabs>
+      </w:pPr>
+      <w:r>
+        <w:t>Percentages aren’t quite right, neural net could be fun.</w:t>
+      </w:r>
+    </w:p>
+    <w:p>
+      <w:pPr>
+        <w:tabs>
+          <w:tab w:val="left" w:pos="3990"/>
+        </w:tabs>
+      </w:pPr>
+    </w:p>
+    <w:p>
+      <w:pPr>
+        <w:tabs>
+          <w:tab w:val="left" w:pos="3990"/>
+        </w:tabs>
+      </w:pPr>
+      <w:r>
+        <w:t xml:space="preserve">I might end up doing the neural network, </w:t>
+      </w:r>
+      <w:r>
+        <w:t>but more feedback is required.</w:t>
+      </w:r>
+      <w:bookmarkStart w:id="0" w:name="_GoBack"/>
+      <w:bookmarkEnd w:id="0"/>
     </w:p>
     <w:p>
       <w:pPr>
@@ -7980,7 +8197,7 @@
 </file>
 
 <file path=customXml/itemProps1.xml><?xml version="1.0" encoding="utf-8"?>
-<ds:datastoreItem xmlns:ds="http://schemas.openxmlformats.org/officeDocument/2006/customXml" ds:itemID="{B7C41605-1BE3-4F1C-8B6F-44340E31BD0E}">
+<ds:datastoreItem xmlns:ds="http://schemas.openxmlformats.org/officeDocument/2006/customXml" ds:itemID="{A0D3E335-F8A5-4B94-A97D-978011C45C69}">
   <ds:schemaRefs>
     <ds:schemaRef ds:uri="http://schemas.openxmlformats.org/officeDocument/2006/bibliography"/>
   </ds:schemaRefs>

</xml_diff>